<commit_message>
Doc: Update Gallon translation.
</commit_message>
<xml_diff>
--- a/MGen/docs/Difference between voices.docx
+++ b/MGen/docs/Difference between voices.docx
@@ -87,27 +87,13 @@
           <w:shd w:val="clear" w:color="auto" w:fill="F7CAAC" w:themeFill="accent2" w:themeFillTint="66"/>
           <w:lang w:val="ru-RU"/>
         </w:rPr>
-        <w:t xml:space="preserve">- Правило для </w:t>
+        <w:t>- Правило для хотя бы одного внутреннего голоса + внутренний или верхний</w:t>
       </w:r>
       <w:r>
         <w:rPr>
           <w:shd w:val="clear" w:color="auto" w:fill="F7CAAC" w:themeFill="accent2" w:themeFillTint="66"/>
           <w:lang w:val="ru-RU"/>
         </w:rPr>
-        <w:t xml:space="preserve">хотя бы одного внутреннего голоса + внутренний или </w:t>
-      </w:r>
-      <w:r>
-        <w:rPr>
-          <w:shd w:val="clear" w:color="auto" w:fill="F7CAAC" w:themeFill="accent2" w:themeFillTint="66"/>
-          <w:lang w:val="ru-RU"/>
-        </w:rPr>
-        <w:t>верхний</w:t>
-      </w:r>
-      <w:r>
-        <w:rPr>
-          <w:shd w:val="clear" w:color="auto" w:fill="F7CAAC" w:themeFill="accent2" w:themeFillTint="66"/>
-          <w:lang w:val="ru-RU"/>
-        </w:rPr>
         <w:t xml:space="preserve"> / бас + любой голос</w:t>
       </w:r>
     </w:p>
@@ -174,41 +160,39 @@
         </w:rPr>
         <w:t>- Любые голоса кроме баса (верхний+внутренний, внутренний+внутренний)</w:t>
       </w:r>
-      <w:bookmarkStart w:id="2" w:name="_GoBack"/>
+    </w:p>
+    <w:p>
+      <w:pPr>
+        <w:ind w:firstLine="360"/>
+        <w:rPr>
+          <w:lang w:val="ru-RU"/>
+        </w:rPr>
+      </w:pPr>
+    </w:p>
+    <w:p>
+      <w:pPr>
+        <w:shd w:val="clear" w:color="auto" w:fill="F7CAAC" w:themeFill="accent2" w:themeFillTint="66"/>
+        <w:ind w:firstLine="360"/>
+        <w:rPr>
+          <w:lang w:val="ru-RU"/>
+        </w:rPr>
+      </w:pPr>
+      <w:r>
+        <w:rPr>
+          <w:lang w:val="ru-RU"/>
+        </w:rPr>
+        <w:t xml:space="preserve">Чистая кварта, увеличенная кварта и уменьшенная квинта допускаются между двумя голосами, отличными от баса (см. </w:t>
+      </w:r>
+      <w:bookmarkStart w:id="2" w:name="OLE_LINK47"/>
+      <w:bookmarkStart w:id="3" w:name="OLE_LINK48"/>
+      <w:r>
+        <w:rPr>
+          <w:lang w:val="ru-RU"/>
+        </w:rPr>
+        <w:t>§</w:t>
+      </w:r>
       <w:bookmarkEnd w:id="2"/>
-    </w:p>
-    <w:p>
-      <w:pPr>
-        <w:ind w:firstLine="360"/>
-        <w:rPr>
-          <w:lang w:val="ru-RU"/>
-        </w:rPr>
-      </w:pPr>
-    </w:p>
-    <w:p>
-      <w:pPr>
-        <w:shd w:val="clear" w:color="auto" w:fill="F7CAAC" w:themeFill="accent2" w:themeFillTint="66"/>
-        <w:ind w:firstLine="360"/>
-        <w:rPr>
-          <w:lang w:val="ru-RU"/>
-        </w:rPr>
-      </w:pPr>
-      <w:r>
-        <w:rPr>
-          <w:lang w:val="ru-RU"/>
-        </w:rPr>
-        <w:t xml:space="preserve">Чистая кварта, увеличенная кварта и уменьшенная квинта допускаются между двумя голосами, отличными от баса (см. </w:t>
-      </w:r>
-      <w:bookmarkStart w:id="3" w:name="OLE_LINK47"/>
-      <w:bookmarkStart w:id="4" w:name="OLE_LINK48"/>
-      <w:r>
-        <w:rPr>
-          <w:lang w:val="ru-RU"/>
-        </w:rPr>
-        <w:t>§</w:t>
-      </w:r>
       <w:bookmarkEnd w:id="3"/>
-      <w:bookmarkEnd w:id="4"/>
       <w:r>
         <w:rPr>
           <w:lang w:val="ru-RU"/>
@@ -627,8 +611,8 @@
           <w:lang w:val="ru-RU"/>
         </w:rPr>
       </w:pPr>
-      <w:bookmarkStart w:id="5" w:name="OLE_LINK58"/>
-      <w:bookmarkStart w:id="6" w:name="OLE_LINK59"/>
+      <w:bookmarkStart w:id="4" w:name="OLE_LINK58"/>
+      <w:bookmarkStart w:id="5" w:name="OLE_LINK59"/>
       <w:r>
         <w:rPr>
           <w:lang w:val="ru-RU"/>
@@ -637,217 +621,211 @@
         <w:t>Начиная с 7 голосов, разрешены квинты и октавы в противоположном движении между любыми голосами.</w:t>
       </w:r>
     </w:p>
+    <w:bookmarkEnd w:id="4"/>
     <w:bookmarkEnd w:id="5"/>
+    <w:p>
+      <w:pPr>
+        <w:shd w:val="clear" w:color="auto" w:fill="C5E0B3" w:themeFill="accent6" w:themeFillTint="66"/>
+        <w:ind w:firstLine="360"/>
+        <w:rPr>
+          <w:lang w:val="ru-RU"/>
+        </w:rPr>
+      </w:pPr>
+      <w:r>
+        <w:rPr>
+          <w:lang w:val="ru-RU"/>
+        </w:rPr>
+        <w:t>Начиная с 3 голосов, разрешена чистая квинта сразу после уменьшенной квинты.</w:t>
+      </w:r>
+    </w:p>
+    <w:p>
+      <w:pPr>
+        <w:shd w:val="clear" w:color="auto" w:fill="C5E0B3" w:themeFill="accent6" w:themeFillTint="66"/>
+        <w:ind w:firstLine="360"/>
+        <w:rPr>
+          <w:lang w:val="ru-RU"/>
+        </w:rPr>
+      </w:pPr>
+      <w:bookmarkStart w:id="6" w:name="OLE_LINK66"/>
+      <w:bookmarkStart w:id="7" w:name="OLE_LINK67"/>
+      <w:r>
+        <w:rPr>
+          <w:lang w:val="ru-RU"/>
+        </w:rPr>
+        <w:t>Начиная с 5 голосов квинты и октавы, разделенные одной половинной или двумя четвертными нотами, допускаются, если вторая квинта или октава приходится на слабую долю, без каких-либо дополнительных условий</w:t>
+      </w:r>
+      <w:r>
+        <w:rPr>
+          <w:rStyle w:val="a5"/>
+          <w:lang w:val="ru-RU"/>
+        </w:rPr>
+        <w:footnoteReference w:id="3"/>
+      </w:r>
+      <w:r>
+        <w:rPr>
+          <w:lang w:val="ru-RU"/>
+        </w:rPr>
+        <w:t>.</w:t>
+      </w:r>
+    </w:p>
     <w:bookmarkEnd w:id="6"/>
-    <w:p>
-      <w:pPr>
-        <w:shd w:val="clear" w:color="auto" w:fill="C5E0B3" w:themeFill="accent6" w:themeFillTint="66"/>
-        <w:ind w:firstLine="360"/>
-        <w:rPr>
-          <w:lang w:val="ru-RU"/>
-        </w:rPr>
-      </w:pPr>
-      <w:r>
-        <w:rPr>
-          <w:lang w:val="ru-RU"/>
-        </w:rPr>
-        <w:t>Начиная с 3 голосов, разрешена чистая квинта сразу после уменьшенной квинты.</w:t>
-      </w:r>
-    </w:p>
-    <w:p>
-      <w:pPr>
-        <w:shd w:val="clear" w:color="auto" w:fill="C5E0B3" w:themeFill="accent6" w:themeFillTint="66"/>
-        <w:ind w:firstLine="360"/>
-        <w:rPr>
-          <w:lang w:val="ru-RU"/>
-        </w:rPr>
-      </w:pPr>
-      <w:bookmarkStart w:id="7" w:name="OLE_LINK66"/>
-      <w:bookmarkStart w:id="8" w:name="OLE_LINK67"/>
-      <w:r>
-        <w:rPr>
-          <w:lang w:val="ru-RU"/>
-        </w:rPr>
-        <w:t>Начиная с 5 голосов квинты и октавы, разделенные одной половинной или двумя четвертными нотами, допускаются, если вторая квинта или октава приходится на слабую долю, без каких-либо дополнительных условий</w:t>
+    <w:bookmarkEnd w:id="7"/>
+    <w:p>
+      <w:pPr>
+        <w:shd w:val="clear" w:color="auto" w:fill="FFE599" w:themeFill="accent4" w:themeFillTint="66"/>
+        <w:ind w:firstLine="360"/>
+        <w:rPr>
+          <w:lang w:val="ru-RU"/>
+        </w:rPr>
+      </w:pPr>
+      <w:r>
+        <w:rPr>
+          <w:lang w:val="ru-RU"/>
+        </w:rPr>
+        <w:t>Между крайними голосами запрещено двигаться прямо в квинту или октаву.</w:t>
+      </w:r>
+    </w:p>
+    <w:p>
+      <w:pPr>
+        <w:shd w:val="clear" w:color="auto" w:fill="FFE599" w:themeFill="accent4" w:themeFillTint="66"/>
+        <w:ind w:firstLine="360"/>
+        <w:rPr>
+          <w:lang w:val="ru-RU"/>
+        </w:rPr>
+      </w:pPr>
+      <w:bookmarkStart w:id="8" w:name="OLE_LINK74"/>
+      <w:bookmarkStart w:id="9" w:name="OLE_LINK75"/>
+      <w:bookmarkStart w:id="10" w:name="OLE_LINK68"/>
+      <w:bookmarkStart w:id="11" w:name="OLE_LINK69"/>
+      <w:r>
+        <w:rPr>
+          <w:lang w:val="ru-RU"/>
+        </w:rPr>
+        <w:t>Начиная с 3 голосов, разрешено прямое движение в октаву между крайними голосами при условии, что вер</w:t>
+      </w:r>
+      <w:r>
+        <w:rPr>
+          <w:lang w:val="ru-RU"/>
+        </w:rPr>
+        <w:t>хний голос двигается поступенно</w:t>
+      </w:r>
+      <w:r>
+        <w:rPr>
+          <w:lang w:val="ru-RU"/>
+        </w:rPr>
+        <w:t>.</w:t>
+      </w:r>
+    </w:p>
+    <w:p>
+      <w:pPr>
+        <w:shd w:val="clear" w:color="auto" w:fill="FFE599" w:themeFill="accent4" w:themeFillTint="66"/>
+        <w:ind w:firstLine="360"/>
+        <w:rPr>
+          <w:lang w:val="ru-RU"/>
+        </w:rPr>
+      </w:pPr>
+      <w:r>
+        <w:rPr>
+          <w:lang w:val="ru-RU"/>
+        </w:rPr>
+        <w:t xml:space="preserve">Начиная с 6 голосов, разрешено прямое движение в квинту и октаву между крайними голосами </w:t>
+      </w:r>
+      <w:r>
+        <w:rPr>
+          <w:lang w:val="ru-RU"/>
+        </w:rPr>
+        <w:t>на основных ступенях (</w:t>
+      </w:r>
+      <w:r>
+        <w:t>I</w:t>
+      </w:r>
+      <w:r>
+        <w:rPr>
+          <w:lang w:val="ru-RU"/>
+        </w:rPr>
+        <w:t xml:space="preserve">, </w:t>
+      </w:r>
+      <w:r>
+        <w:t>IV</w:t>
+      </w:r>
+      <w:r>
+        <w:rPr>
+          <w:lang w:val="ru-RU"/>
+        </w:rPr>
+        <w:t xml:space="preserve">, </w:t>
+      </w:r>
+      <w:r>
+        <w:t>V</w:t>
+      </w:r>
+      <w:r>
+        <w:rPr>
+          <w:lang w:val="ru-RU"/>
+        </w:rPr>
+        <w:t>) при</w:t>
+      </w:r>
+      <w:r>
+        <w:rPr>
+          <w:lang w:val="ru-RU"/>
+        </w:rPr>
+        <w:t xml:space="preserve"> условии, что верхний голос двигается поступенно.</w:t>
+      </w:r>
+    </w:p>
+    <w:p>
+      <w:pPr>
+        <w:shd w:val="clear" w:color="auto" w:fill="FFE599" w:themeFill="accent4" w:themeFillTint="66"/>
+        <w:ind w:firstLine="360"/>
+        <w:rPr>
+          <w:lang w:val="ru-RU"/>
+        </w:rPr>
+      </w:pPr>
+      <w:r>
+        <w:rPr>
+          <w:lang w:val="ru-RU"/>
+        </w:rPr>
+        <w:t>Между голосами, отличными от крайних</w:t>
       </w:r>
       <w:r>
         <w:rPr>
           <w:rStyle w:val="a5"/>
           <w:lang w:val="ru-RU"/>
         </w:rPr>
-        <w:footnoteReference w:id="3"/>
-      </w:r>
-      <w:r>
-        <w:rPr>
-          <w:lang w:val="ru-RU"/>
-        </w:rPr>
-        <w:t>.</w:t>
-      </w:r>
-    </w:p>
-    <w:bookmarkEnd w:id="7"/>
-    <w:bookmarkEnd w:id="8"/>
-    <w:p>
-      <w:pPr>
-        <w:shd w:val="clear" w:color="auto" w:fill="FFE599" w:themeFill="accent4" w:themeFillTint="66"/>
-        <w:ind w:firstLine="360"/>
-        <w:rPr>
-          <w:lang w:val="ru-RU"/>
-        </w:rPr>
-      </w:pPr>
-      <w:r>
-        <w:rPr>
-          <w:lang w:val="ru-RU"/>
-        </w:rPr>
-        <w:t>Между крайними голосами запрещено двигаться прямо в квинту или октаву.</w:t>
-      </w:r>
-    </w:p>
-    <w:p>
-      <w:pPr>
-        <w:shd w:val="clear" w:color="auto" w:fill="FFE599" w:themeFill="accent4" w:themeFillTint="66"/>
-        <w:ind w:firstLine="360"/>
-        <w:rPr>
-          <w:lang w:val="ru-RU"/>
-        </w:rPr>
-      </w:pPr>
-      <w:bookmarkStart w:id="9" w:name="OLE_LINK74"/>
-      <w:bookmarkStart w:id="10" w:name="OLE_LINK75"/>
-      <w:bookmarkStart w:id="11" w:name="OLE_LINK68"/>
-      <w:bookmarkStart w:id="12" w:name="OLE_LINK69"/>
-      <w:r>
-        <w:rPr>
-          <w:lang w:val="ru-RU"/>
-        </w:rPr>
-        <w:t>Начиная с 3 голосов, разрешено прямое движение в октаву между крайними голосами при условии, что вер</w:t>
-      </w:r>
-      <w:r>
-        <w:rPr>
-          <w:lang w:val="ru-RU"/>
-        </w:rPr>
-        <w:t>хний голос двигается поступенно</w:t>
-      </w:r>
-      <w:r>
-        <w:rPr>
-          <w:lang w:val="ru-RU"/>
-        </w:rPr>
-        <w:t>.</w:t>
-      </w:r>
-    </w:p>
-    <w:p>
-      <w:pPr>
-        <w:shd w:val="clear" w:color="auto" w:fill="FFE599" w:themeFill="accent4" w:themeFillTint="66"/>
-        <w:ind w:firstLine="360"/>
-        <w:rPr>
-          <w:lang w:val="ru-RU"/>
-        </w:rPr>
-      </w:pPr>
-      <w:r>
-        <w:rPr>
-          <w:lang w:val="ru-RU"/>
-        </w:rPr>
-        <w:t xml:space="preserve">Начиная с 6 голосов, разрешено прямое движение в квинту и октаву между крайними голосами </w:t>
-      </w:r>
-      <w:r>
-        <w:rPr>
-          <w:lang w:val="ru-RU"/>
-        </w:rPr>
-        <w:t>на основных ступенях (</w:t>
-      </w:r>
-      <w:r>
-        <w:t>I</w:t>
-      </w:r>
-      <w:r>
-        <w:rPr>
-          <w:lang w:val="ru-RU"/>
-        </w:rPr>
-        <w:t xml:space="preserve">, </w:t>
-      </w:r>
-      <w:r>
-        <w:t>IV</w:t>
-      </w:r>
-      <w:r>
-        <w:rPr>
-          <w:lang w:val="ru-RU"/>
-        </w:rPr>
-        <w:t xml:space="preserve">, </w:t>
-      </w:r>
-      <w:r>
-        <w:t>V</w:t>
-      </w:r>
-      <w:r>
-        <w:rPr>
-          <w:lang w:val="ru-RU"/>
-        </w:rPr>
-        <w:t>) при</w:t>
-      </w:r>
-      <w:r>
-        <w:rPr>
-          <w:lang w:val="ru-RU"/>
-        </w:rPr>
-        <w:t xml:space="preserve"> условии, что верхний голос двигается поступенно.</w:t>
-      </w:r>
-    </w:p>
-    <w:p>
-      <w:pPr>
-        <w:shd w:val="clear" w:color="auto" w:fill="FFE599" w:themeFill="accent4" w:themeFillTint="66"/>
-        <w:ind w:firstLine="360"/>
-        <w:rPr>
-          <w:lang w:val="ru-RU"/>
-        </w:rPr>
-      </w:pPr>
-      <w:r>
-        <w:rPr>
-          <w:lang w:val="ru-RU"/>
-        </w:rPr>
-        <w:t>Между голосами, отличными от крайних</w:t>
+        <w:footnoteReference w:id="4"/>
+      </w:r>
+      <w:r>
+        <w:rPr>
+          <w:lang w:val="ru-RU"/>
+        </w:rPr>
+        <w:t xml:space="preserve">, разрешено двигаться прямо в квинту или октаву </w:t>
+      </w:r>
+      <w:r>
+        <w:rPr>
+          <w:lang w:val="ru-RU"/>
+        </w:rPr>
+        <w:t>при следующих условиях…</w:t>
+      </w:r>
+    </w:p>
+    <w:p>
+      <w:pPr>
+        <w:pStyle w:val="ab"/>
+        <w:shd w:val="clear" w:color="auto" w:fill="C5E0B3" w:themeFill="accent6" w:themeFillTint="66"/>
+        <w:ind w:left="360"/>
+        <w:rPr>
+          <w:lang w:val="ru-RU"/>
+        </w:rPr>
+      </w:pPr>
+      <w:bookmarkStart w:id="12" w:name="OLE_LINK275"/>
+      <w:bookmarkStart w:id="13" w:name="OLE_LINK276"/>
+      <w:r>
+        <w:rPr>
+          <w:lang w:val="ru-RU"/>
+        </w:rPr>
+        <w:t>Если один из двух голосов двигается поступенно</w:t>
       </w:r>
       <w:r>
         <w:rPr>
           <w:rStyle w:val="a5"/>
           <w:lang w:val="ru-RU"/>
         </w:rPr>
-        <w:footnoteReference w:id="4"/>
-      </w:r>
-      <w:r>
-        <w:rPr>
-          <w:lang w:val="ru-RU"/>
-        </w:rPr>
-        <w:t>, разрешено двигаться прямо в квинту или октаву</w:t>
-      </w:r>
-      <w:r>
-        <w:rPr>
-          <w:lang w:val="ru-RU"/>
-        </w:rPr>
-        <w:t xml:space="preserve"> </w:t>
-      </w:r>
-      <w:r>
-        <w:rPr>
-          <w:lang w:val="ru-RU"/>
-        </w:rPr>
-        <w:t>при следующих условиях…</w:t>
-      </w:r>
-    </w:p>
-    <w:p>
-      <w:pPr>
-        <w:pStyle w:val="ab"/>
-        <w:shd w:val="clear" w:color="auto" w:fill="C5E0B3" w:themeFill="accent6" w:themeFillTint="66"/>
-        <w:ind w:left="360"/>
-        <w:rPr>
-          <w:lang w:val="ru-RU"/>
-        </w:rPr>
-      </w:pPr>
-      <w:bookmarkStart w:id="13" w:name="OLE_LINK275"/>
-      <w:bookmarkStart w:id="14" w:name="OLE_LINK276"/>
-      <w:r>
-        <w:rPr>
-          <w:lang w:val="ru-RU"/>
-        </w:rPr>
-        <w:t>Если один из двух голосов двигается поступенно</w:t>
-      </w:r>
-      <w:r>
-        <w:rPr>
-          <w:rStyle w:val="a5"/>
-          <w:lang w:val="ru-RU"/>
-        </w:rPr>
         <w:footnoteReference w:id="5"/>
       </w:r>
       <w:r>
@@ -857,69 +835,69 @@
         <w:t>:</w:t>
       </w:r>
     </w:p>
+    <w:bookmarkEnd w:id="12"/>
     <w:bookmarkEnd w:id="13"/>
+    <w:p>
+      <w:pPr>
+        <w:shd w:val="clear" w:color="auto" w:fill="C5E0B3" w:themeFill="accent6" w:themeFillTint="66"/>
+        <w:ind w:firstLine="360"/>
+        <w:rPr>
+          <w:lang w:val="ru-RU"/>
+        </w:rPr>
+      </w:pPr>
+      <w:r>
+        <w:rPr>
+          <w:lang w:val="ru-RU"/>
+        </w:rPr>
+        <w:t>Начиная с трех голосов, разрешено прямое движение в уменьшенную квинту.</w:t>
+      </w:r>
+    </w:p>
+    <w:p>
+      <w:pPr>
+        <w:shd w:val="clear" w:color="auto" w:fill="C5E0B3" w:themeFill="accent6" w:themeFillTint="66"/>
+        <w:ind w:firstLine="360"/>
+        <w:rPr>
+          <w:lang w:val="ru-RU"/>
+        </w:rPr>
+      </w:pPr>
+      <w:r>
+        <w:rPr>
+          <w:lang w:val="ru-RU"/>
+        </w:rPr>
+        <w:t>Начиная с 6 голосов, разрешено прямое движение в октаву между не крайними голосами скачком в обоих голосах даже без общей ноты.</w:t>
+      </w:r>
+    </w:p>
+    <w:p>
+      <w:pPr>
+        <w:shd w:val="clear" w:color="auto" w:fill="C5E0B3" w:themeFill="accent6" w:themeFillTint="66"/>
+        <w:ind w:firstLine="360"/>
+        <w:rPr>
+          <w:lang w:val="ru-RU"/>
+        </w:rPr>
+      </w:pPr>
+      <w:bookmarkStart w:id="14" w:name="OLE_LINK283"/>
+      <w:bookmarkStart w:id="15" w:name="OLE_LINK284"/>
+      <w:r>
+        <w:rPr>
+          <w:lang w:val="ru-RU"/>
+        </w:rPr>
+        <w:t xml:space="preserve">Большую септиму и малую нону </w:t>
+      </w:r>
+      <w:r>
+        <w:rPr>
+          <w:lang w:val="ru-RU"/>
+        </w:rPr>
+        <w:t>сложно услышать</w:t>
+      </w:r>
+      <w:r>
+        <w:rPr>
+          <w:lang w:val="ru-RU"/>
+        </w:rPr>
+        <w:t>. Они разрешены, если сопровождаются третьим голосом, образующим консонансный гармонический интервал с одной из нот большой септимы или малой ноны.</w:t>
+      </w:r>
+    </w:p>
     <w:bookmarkEnd w:id="14"/>
-    <w:p>
-      <w:pPr>
-        <w:shd w:val="clear" w:color="auto" w:fill="C5E0B3" w:themeFill="accent6" w:themeFillTint="66"/>
-        <w:ind w:firstLine="360"/>
-        <w:rPr>
-          <w:lang w:val="ru-RU"/>
-        </w:rPr>
-      </w:pPr>
-      <w:r>
-        <w:rPr>
-          <w:lang w:val="ru-RU"/>
-        </w:rPr>
-        <w:t>Начиная с трех голосов, разрешено прямое движение в уменьшенную квинту.</w:t>
-      </w:r>
-    </w:p>
-    <w:p>
-      <w:pPr>
-        <w:shd w:val="clear" w:color="auto" w:fill="C5E0B3" w:themeFill="accent6" w:themeFillTint="66"/>
-        <w:ind w:firstLine="360"/>
-        <w:rPr>
-          <w:lang w:val="ru-RU"/>
-        </w:rPr>
-      </w:pPr>
-      <w:r>
-        <w:rPr>
-          <w:lang w:val="ru-RU"/>
-        </w:rPr>
-        <w:t>Начиная с 6 голосов, разрешено прямое движение в октаву между не крайними голосами скачком в обоих голосах даже без общей ноты.</w:t>
-      </w:r>
-    </w:p>
-    <w:p>
-      <w:pPr>
-        <w:shd w:val="clear" w:color="auto" w:fill="C5E0B3" w:themeFill="accent6" w:themeFillTint="66"/>
-        <w:ind w:firstLine="360"/>
-        <w:rPr>
-          <w:lang w:val="ru-RU"/>
-        </w:rPr>
-      </w:pPr>
-      <w:bookmarkStart w:id="15" w:name="OLE_LINK283"/>
-      <w:bookmarkStart w:id="16" w:name="OLE_LINK284"/>
-      <w:r>
-        <w:rPr>
-          <w:lang w:val="ru-RU"/>
-        </w:rPr>
-        <w:t xml:space="preserve">Большую септиму и малую нону </w:t>
-      </w:r>
-      <w:r>
-        <w:rPr>
-          <w:lang w:val="ru-RU"/>
-        </w:rPr>
-        <w:t>сложно услышать</w:t>
-      </w:r>
-      <w:r>
-        <w:rPr>
-          <w:lang w:val="ru-RU"/>
-        </w:rPr>
-        <w:t>. Они разрешены, если сопровождаются третьим голосом, образующим консонансный гармонический интервал с одной из нот большой септимы или малой ноны.</w:t>
-      </w:r>
-    </w:p>
     <w:bookmarkEnd w:id="15"/>
-    <w:bookmarkEnd w:id="16"/>
     <w:p>
       <w:pPr>
         <w:shd w:val="clear" w:color="auto" w:fill="C5E0B3" w:themeFill="accent6" w:themeFillTint="66"/>
@@ -955,9 +933,9 @@
           <w:lang w:val="ru-RU"/>
         </w:rPr>
       </w:pPr>
-      <w:bookmarkStart w:id="17" w:name="OLE_LINK79"/>
-      <w:bookmarkStart w:id="18" w:name="OLE_LINK80"/>
-      <w:bookmarkStart w:id="19" w:name="OLE_LINK85"/>
+      <w:bookmarkStart w:id="16" w:name="OLE_LINK79"/>
+      <w:bookmarkStart w:id="17" w:name="OLE_LINK80"/>
+      <w:bookmarkStart w:id="18" w:name="OLE_LINK85"/>
       <w:r>
         <w:rPr>
           <w:lang w:val="ru-RU"/>
@@ -973,11 +951,11 @@
           <w:lang w:val="ru-RU"/>
         </w:rPr>
       </w:pPr>
-      <w:bookmarkStart w:id="20" w:name="OLE_LINK285"/>
-      <w:bookmarkStart w:id="21" w:name="OLE_LINK286"/>
+      <w:bookmarkStart w:id="19" w:name="OLE_LINK285"/>
+      <w:bookmarkStart w:id="20" w:name="OLE_LINK286"/>
+      <w:bookmarkEnd w:id="16"/>
       <w:bookmarkEnd w:id="17"/>
       <w:bookmarkEnd w:id="18"/>
-      <w:bookmarkEnd w:id="19"/>
       <w:r>
         <w:rPr>
           <w:lang w:val="ru-RU"/>
@@ -985,8 +963,8 @@
         <w:t>Начиная с 5 голосов, допускаются пересечения даже в последнем такте. В первом такте они всегда запрещены.</w:t>
       </w:r>
     </w:p>
+    <w:bookmarkEnd w:id="19"/>
     <w:bookmarkEnd w:id="20"/>
-    <w:bookmarkEnd w:id="21"/>
     <w:p>
       <w:pPr>
         <w:shd w:val="clear" w:color="auto" w:fill="C5E0B3" w:themeFill="accent6" w:themeFillTint="66"/>
@@ -1066,7 +1044,14 @@
         <w:rPr>
           <w:lang w:val="ru-RU"/>
         </w:rPr>
-        <w:t>Начиная с четырех голосов, допускается уменьшенный аккорд в основном виде – только в предпоследнем такте, когда вводный тон задерживается в басу</w:t>
+        <w:t>Вводный тон в контрапункте также можно удваивать, как и другие звуки тональности</w:t>
+      </w:r>
+      <w:r>
+        <w:rPr>
+          <w:rStyle w:val="a5"/>
+          <w:lang w:val="ru-RU"/>
+        </w:rPr>
+        <w:footnoteReference w:id="7"/>
       </w:r>
       <w:r>
         <w:rPr>
@@ -1087,6 +1072,29 @@
         <w:rPr>
           <w:lang w:val="ru-RU"/>
         </w:rPr>
+        <w:t>Начиная с четырех голосов, допус</w:t>
+      </w:r>
+      <w:bookmarkStart w:id="21" w:name="_GoBack"/>
+      <w:bookmarkEnd w:id="21"/>
+      <w:r>
+        <w:rPr>
+          <w:lang w:val="ru-RU"/>
+        </w:rPr>
+        <w:t>кается уменьшенный аккорд в основном виде – только в предпоследнем такте, когда вводный тон задерживается в басу.</w:t>
+      </w:r>
+    </w:p>
+    <w:p>
+      <w:pPr>
+        <w:shd w:val="clear" w:color="auto" w:fill="C5E0B3" w:themeFill="accent6" w:themeFillTint="66"/>
+        <w:ind w:firstLine="360"/>
+        <w:rPr>
+          <w:lang w:val="ru-RU"/>
+        </w:rPr>
+      </w:pPr>
+      <w:r>
+        <w:rPr>
+          <w:lang w:val="ru-RU"/>
+        </w:rPr>
         <w:t xml:space="preserve">В двух голосах контрапункт обязательно начинается с </w:t>
       </w:r>
       <w:r>
@@ -1192,13 +1200,7 @@
         <w:rPr>
           <w:lang w:val="ru-RU"/>
         </w:rPr>
-        <w:t>В остальных тактах (не первом и не последнем) допускаются неполные аккорды в трех голосах  в следующих условиях</w:t>
-      </w:r>
-      <w:r>
-        <w:rPr>
-          <w:lang w:val="ru-RU"/>
-        </w:rPr>
-        <w:t>…</w:t>
+        <w:t>В остальных тактах (не первом и не последнем) допускаются неполные аккорды в трех голосах  в следующих условиях…</w:t>
       </w:r>
     </w:p>
     <w:p>
@@ -1318,10 +1320,10 @@
         </w:rPr>
       </w:pPr>
     </w:p>
+    <w:bookmarkEnd w:id="8"/>
     <w:bookmarkEnd w:id="9"/>
     <w:bookmarkEnd w:id="10"/>
     <w:bookmarkEnd w:id="11"/>
-    <w:bookmarkEnd w:id="12"/>
     <w:p>
       <w:pPr>
         <w:ind w:firstLine="360"/>
@@ -1490,13 +1492,7 @@
         <w:rPr>
           <w:lang w:val="ru-RU"/>
         </w:rPr>
-        <w:t>повторять половинную или четвертную ноту между предпоследним и последним тактами (предъем)</w:t>
-      </w:r>
-      <w:r>
-        <w:rPr>
-          <w:lang w:val="ru-RU"/>
-        </w:rPr>
-        <w:t>.</w:t>
+        <w:t>повторять половинную или четвертную ноту между предпоследним и последним тактами (предъем).</w:t>
       </w:r>
     </w:p>
   </w:footnote>
@@ -1688,6 +1684,30 @@
           <w:lang w:val="ru-RU"/>
         </w:rPr>
         <w:t>.</w:t>
+      </w:r>
+    </w:p>
+  </w:footnote>
+  <w:footnote w:id="7">
+    <w:p>
+      <w:pPr>
+        <w:pStyle w:val="a3"/>
+        <w:rPr>
+          <w:lang w:val="ru-RU"/>
+        </w:rPr>
+      </w:pPr>
+      <w:r>
+        <w:rPr>
+          <w:rStyle w:val="a5"/>
+          <w:shd w:val="clear" w:color="auto" w:fill="F7CAAC" w:themeFill="accent2" w:themeFillTint="66"/>
+        </w:rPr>
+        <w:footnoteRef/>
+      </w:r>
+      <w:r>
+        <w:rPr>
+          <w:shd w:val="clear" w:color="auto" w:fill="F7CAAC" w:themeFill="accent2" w:themeFillTint="66"/>
+          <w:lang w:val="ru-RU"/>
+        </w:rPr>
+        <w:t xml:space="preserve"> Тем не менее, удваивание вводного тона, расположенного в басу, нужно избегать, т.к. это звучит плохо.</w:t>
       </w:r>
     </w:p>
   </w:footnote>

</xml_diff>

<commit_message>
XFIn: Add XML Import class
</commit_message>
<xml_diff>
--- a/MGen/docs/Difference between voices.docx
+++ b/MGen/docs/Difference between voices.docx
@@ -192,6 +192,9 @@
     <w:p>
       <w:pPr>
         <w:ind w:firstLine="360"/>
+        <w:rPr>
+          <w:lang w:val="ru-RU"/>
+        </w:rPr>
       </w:pPr>
       <w:r>
         <w:rPr>
@@ -241,18 +244,26 @@
         <w:rPr>
           <w:lang w:val="ru-RU"/>
         </w:rPr>
-        <w:t xml:space="preserve">Чистая кварта, увеличенная кварта и уменьшенная квинта допускаются между двумя голосами, отличными от баса (см. </w:t>
-      </w:r>
-      <w:bookmarkStart w:id="2" w:name="OLE_LINK47"/>
-      <w:bookmarkStart w:id="3" w:name="OLE_LINK48"/>
+        <w:t>Чистая кварта, увеличенная кварта и уменьшенная квинта допускаются между двумя голосами, отличными от баса</w:t>
+      </w:r>
+      <w:bookmarkStart w:id="2" w:name="_GoBack"/>
+      <w:bookmarkEnd w:id="2"/>
+      <w:r>
+        <w:rPr>
+          <w:lang w:val="ru-RU"/>
+        </w:rPr>
+        <w:t xml:space="preserve"> (см. </w:t>
+      </w:r>
+      <w:bookmarkStart w:id="3" w:name="OLE_LINK47"/>
+      <w:bookmarkStart w:id="4" w:name="OLE_LINK48"/>
       <w:r>
         <w:rPr>
           <w:lang w:val="ru-RU"/>
         </w:rPr>
         <w:t>§</w:t>
       </w:r>
-      <w:bookmarkEnd w:id="2"/>
       <w:bookmarkEnd w:id="3"/>
+      <w:bookmarkEnd w:id="4"/>
       <w:r>
         <w:rPr>
           <w:lang w:val="ru-RU"/>
@@ -272,15 +283,7 @@
         <w:rPr>
           <w:lang w:val="ru-RU"/>
         </w:rPr>
-        <w:t>Строгость правил снижается по мере увеличения кол</w:t>
-      </w:r>
-      <w:bookmarkStart w:id="4" w:name="_GoBack"/>
-      <w:bookmarkEnd w:id="4"/>
-      <w:r>
-        <w:rPr>
-          <w:lang w:val="ru-RU"/>
-        </w:rPr>
-        <w:t>ичества голосов. Если дополнительные голоса вводятся последовательно во время упражнения, отхождения от правил допускаются только после достижения необходимого количества одновременно звучащих голосов.</w:t>
+        <w:t>Строгость правил снижается по мере увеличения количества голосов. Если дополнительные голоса вводятся последовательно во время упражнения, отхождения от правил допускаются только после достижения необходимого количества одновременно звучащих голосов.</w:t>
       </w:r>
     </w:p>
     <w:p>
@@ -675,9 +678,6 @@
       <w:pPr>
         <w:shd w:val="clear" w:color="auto" w:fill="C5E0B3" w:themeFill="accent6" w:themeFillTint="66"/>
         <w:ind w:firstLine="360"/>
-        <w:rPr>
-          <w:lang w:val="ru-RU"/>
-        </w:rPr>
       </w:pPr>
       <w:bookmarkStart w:id="5" w:name="OLE_LINK58"/>
       <w:bookmarkStart w:id="6" w:name="OLE_LINK59"/>
@@ -846,12 +846,16 @@
           <w:lang w:val="ru-RU"/>
         </w:rPr>
       </w:pPr>
+      <w:bookmarkStart w:id="13" w:name="OLE_LINK1"/>
+      <w:bookmarkStart w:id="14" w:name="OLE_LINK2"/>
       <w:r>
         <w:rPr>
           <w:lang w:val="ru-RU"/>
         </w:rPr>
         <w:t>Между голосами, отличными от крайних</w:t>
       </w:r>
+      <w:bookmarkEnd w:id="13"/>
+      <w:bookmarkEnd w:id="14"/>
       <w:r>
         <w:rPr>
           <w:rStyle w:val="a5"/>
@@ -881,8 +885,8 @@
           <w:lang w:val="ru-RU"/>
         </w:rPr>
       </w:pPr>
-      <w:bookmarkStart w:id="13" w:name="OLE_LINK275"/>
-      <w:bookmarkStart w:id="14" w:name="OLE_LINK276"/>
+      <w:bookmarkStart w:id="15" w:name="OLE_LINK275"/>
+      <w:bookmarkStart w:id="16" w:name="OLE_LINK276"/>
       <w:r>
         <w:rPr>
           <w:lang w:val="ru-RU"/>
@@ -901,67 +905,6 @@
           <w:lang w:val="ru-RU"/>
         </w:rPr>
         <w:t>:</w:t>
-      </w:r>
-    </w:p>
-    <w:bookmarkEnd w:id="13"/>
-    <w:bookmarkEnd w:id="14"/>
-    <w:p>
-      <w:pPr>
-        <w:shd w:val="clear" w:color="auto" w:fill="C5E0B3" w:themeFill="accent6" w:themeFillTint="66"/>
-        <w:ind w:firstLine="360"/>
-        <w:rPr>
-          <w:lang w:val="ru-RU"/>
-        </w:rPr>
-      </w:pPr>
-      <w:r>
-        <w:rPr>
-          <w:lang w:val="ru-RU"/>
-        </w:rPr>
-        <w:t>Начиная с трех голосов, разрешено прямое движение в уменьшенную квинту.</w:t>
-      </w:r>
-    </w:p>
-    <w:p>
-      <w:pPr>
-        <w:shd w:val="clear" w:color="auto" w:fill="C5E0B3" w:themeFill="accent6" w:themeFillTint="66"/>
-        <w:ind w:firstLine="360"/>
-        <w:rPr>
-          <w:lang w:val="ru-RU"/>
-        </w:rPr>
-      </w:pPr>
-      <w:r>
-        <w:rPr>
-          <w:lang w:val="ru-RU"/>
-        </w:rPr>
-        <w:t>Начиная с 6 голосов, разрешено прямое движение в октаву между не крайними голосами скачком в обоих голосах даже без общей ноты.</w:t>
-      </w:r>
-    </w:p>
-    <w:p>
-      <w:pPr>
-        <w:shd w:val="clear" w:color="auto" w:fill="C5E0B3" w:themeFill="accent6" w:themeFillTint="66"/>
-        <w:ind w:firstLine="360"/>
-        <w:rPr>
-          <w:lang w:val="ru-RU"/>
-        </w:rPr>
-      </w:pPr>
-      <w:bookmarkStart w:id="15" w:name="OLE_LINK283"/>
-      <w:bookmarkStart w:id="16" w:name="OLE_LINK284"/>
-      <w:r>
-        <w:rPr>
-          <w:lang w:val="ru-RU"/>
-        </w:rPr>
-        <w:t xml:space="preserve">Большую септиму и малую нону </w:t>
-      </w:r>
-      <w:r>
-        <w:rPr>
-          <w:lang w:val="ru-RU"/>
-        </w:rPr>
-        <w:t>сложно услышать</w:t>
-      </w:r>
-      <w:r>
-        <w:rPr>
-          <w:lang w:val="ru-RU"/>
-        </w:rPr>
-        <w:t>. Они разрешены, если сопровождаются третьим голосом, образующим консонансный гармонический интервал с одной из нот большой септимы или малой ноны.</w:t>
       </w:r>
     </w:p>
     <w:bookmarkEnd w:id="15"/>
@@ -978,6 +921,67 @@
         <w:rPr>
           <w:lang w:val="ru-RU"/>
         </w:rPr>
+        <w:t>Начиная с трех голосов, разрешено прямое движение в уменьшенную квинту.</w:t>
+      </w:r>
+    </w:p>
+    <w:p>
+      <w:pPr>
+        <w:shd w:val="clear" w:color="auto" w:fill="C5E0B3" w:themeFill="accent6" w:themeFillTint="66"/>
+        <w:ind w:firstLine="360"/>
+        <w:rPr>
+          <w:lang w:val="ru-RU"/>
+        </w:rPr>
+      </w:pPr>
+      <w:r>
+        <w:rPr>
+          <w:lang w:val="ru-RU"/>
+        </w:rPr>
+        <w:t>Начиная с 6 голосов, разрешено прямое движение в октаву между не крайними голосами скачком в обоих голосах даже без общей ноты.</w:t>
+      </w:r>
+    </w:p>
+    <w:p>
+      <w:pPr>
+        <w:shd w:val="clear" w:color="auto" w:fill="C5E0B3" w:themeFill="accent6" w:themeFillTint="66"/>
+        <w:ind w:firstLine="360"/>
+        <w:rPr>
+          <w:lang w:val="ru-RU"/>
+        </w:rPr>
+      </w:pPr>
+      <w:bookmarkStart w:id="17" w:name="OLE_LINK283"/>
+      <w:bookmarkStart w:id="18" w:name="OLE_LINK284"/>
+      <w:r>
+        <w:rPr>
+          <w:lang w:val="ru-RU"/>
+        </w:rPr>
+        <w:t xml:space="preserve">Большую септиму и малую нону </w:t>
+      </w:r>
+      <w:r>
+        <w:rPr>
+          <w:lang w:val="ru-RU"/>
+        </w:rPr>
+        <w:t>сложно услышать</w:t>
+      </w:r>
+      <w:r>
+        <w:rPr>
+          <w:lang w:val="ru-RU"/>
+        </w:rPr>
+        <w:t>. Они разрешены, если сопровождаются третьим голосом, образующим консонансный гармонический интервал с одной из нот большой септимы или малой ноны.</w:t>
+      </w:r>
+    </w:p>
+    <w:bookmarkEnd w:id="17"/>
+    <w:bookmarkEnd w:id="18"/>
+    <w:p>
+      <w:pPr>
+        <w:shd w:val="clear" w:color="auto" w:fill="C5E0B3" w:themeFill="accent6" w:themeFillTint="66"/>
+        <w:ind w:firstLine="360"/>
+        <w:rPr>
+          <w:lang w:val="ru-RU"/>
+        </w:rPr>
+      </w:pPr>
+      <w:r>
+        <w:rPr>
+          <w:lang w:val="ru-RU"/>
+        </w:rPr>
         <w:t xml:space="preserve">Запрещено начинать голос с малой секунды, большой септимы или малой ноны, </w:t>
       </w:r>
       <w:r>
@@ -1001,9 +1005,9 @@
           <w:lang w:val="ru-RU"/>
         </w:rPr>
       </w:pPr>
-      <w:bookmarkStart w:id="17" w:name="OLE_LINK79"/>
-      <w:bookmarkStart w:id="18" w:name="OLE_LINK80"/>
-      <w:bookmarkStart w:id="19" w:name="OLE_LINK85"/>
+      <w:bookmarkStart w:id="19" w:name="OLE_LINK79"/>
+      <w:bookmarkStart w:id="20" w:name="OLE_LINK80"/>
+      <w:bookmarkStart w:id="21" w:name="OLE_LINK85"/>
       <w:r>
         <w:rPr>
           <w:lang w:val="ru-RU"/>
@@ -1019,11 +1023,11 @@
           <w:lang w:val="ru-RU"/>
         </w:rPr>
       </w:pPr>
-      <w:bookmarkStart w:id="20" w:name="OLE_LINK285"/>
-      <w:bookmarkStart w:id="21" w:name="OLE_LINK286"/>
-      <w:bookmarkEnd w:id="17"/>
-      <w:bookmarkEnd w:id="18"/>
+      <w:bookmarkStart w:id="22" w:name="OLE_LINK285"/>
+      <w:bookmarkStart w:id="23" w:name="OLE_LINK286"/>
       <w:bookmarkEnd w:id="19"/>
+      <w:bookmarkEnd w:id="20"/>
+      <w:bookmarkEnd w:id="21"/>
       <w:r>
         <w:rPr>
           <w:lang w:val="ru-RU"/>
@@ -1031,8 +1035,8 @@
         <w:t>Начиная с 5 голосов, допускаются пересечения даже в последнем такте. В первом такте они всегда запрещены.</w:t>
       </w:r>
     </w:p>
-    <w:bookmarkEnd w:id="20"/>
-    <w:bookmarkEnd w:id="21"/>
+    <w:bookmarkEnd w:id="22"/>
+    <w:bookmarkEnd w:id="23"/>
     <w:p>
       <w:pPr>
         <w:shd w:val="clear" w:color="auto" w:fill="C5E0B3" w:themeFill="accent6" w:themeFillTint="66"/>

</xml_diff>

<commit_message>
CA3: Update Difference between voices
</commit_message>
<xml_diff>
--- a/MGen/docs/Difference between voices.docx
+++ b/MGen/docs/Difference between voices.docx
@@ -200,7 +200,35 @@
         <w:rPr>
           <w:lang w:val="ru-RU"/>
         </w:rPr>
-        <w:t>- Любые голоса кроме баса (верхний+внутренний, внутренний+внутренний)</w:t>
+        <w:t>- Любые голоса кроме баса (</w:t>
+      </w:r>
+      <w:proofErr w:type="spellStart"/>
+      <w:r>
+        <w:rPr>
+          <w:lang w:val="ru-RU"/>
+        </w:rPr>
+        <w:t>верхний+внутренний</w:t>
+      </w:r>
+      <w:proofErr w:type="spellEnd"/>
+      <w:r>
+        <w:rPr>
+          <w:lang w:val="ru-RU"/>
+        </w:rPr>
+        <w:t xml:space="preserve">, </w:t>
+      </w:r>
+      <w:proofErr w:type="spellStart"/>
+      <w:r>
+        <w:rPr>
+          <w:lang w:val="ru-RU"/>
+        </w:rPr>
+        <w:t>внутренний+внутренний</w:t>
+      </w:r>
+      <w:proofErr w:type="spellEnd"/>
+      <w:r>
+        <w:rPr>
+          <w:lang w:val="ru-RU"/>
+        </w:rPr>
+        <w:t>)</w:t>
       </w:r>
       <w:r>
         <w:rPr>
@@ -244,26 +272,18 @@
         <w:rPr>
           <w:lang w:val="ru-RU"/>
         </w:rPr>
-        <w:t>Чистая кварта, увеличенная кварта и уменьшенная квинта допускаются между двумя голосами, отличными от баса</w:t>
-      </w:r>
-      <w:bookmarkStart w:id="2" w:name="_GoBack"/>
+        <w:t xml:space="preserve">Чистая кварта, увеличенная кварта и уменьшенная квинта допускаются между двумя голосами, отличными от баса (см. </w:t>
+      </w:r>
+      <w:bookmarkStart w:id="2" w:name="OLE_LINK47"/>
+      <w:bookmarkStart w:id="3" w:name="OLE_LINK48"/>
+      <w:r>
+        <w:rPr>
+          <w:lang w:val="ru-RU"/>
+        </w:rPr>
+        <w:t>§</w:t>
+      </w:r>
       <w:bookmarkEnd w:id="2"/>
-      <w:r>
-        <w:rPr>
-          <w:lang w:val="ru-RU"/>
-        </w:rPr>
-        <w:t xml:space="preserve"> (см. </w:t>
-      </w:r>
-      <w:bookmarkStart w:id="3" w:name="OLE_LINK47"/>
-      <w:bookmarkStart w:id="4" w:name="OLE_LINK48"/>
-      <w:r>
-        <w:rPr>
-          <w:lang w:val="ru-RU"/>
-        </w:rPr>
-        <w:t>§</w:t>
-      </w:r>
       <w:bookmarkEnd w:id="3"/>
-      <w:bookmarkEnd w:id="4"/>
       <w:r>
         <w:rPr>
           <w:lang w:val="ru-RU"/>
@@ -678,9 +698,12 @@
       <w:pPr>
         <w:shd w:val="clear" w:color="auto" w:fill="C5E0B3" w:themeFill="accent6" w:themeFillTint="66"/>
         <w:ind w:firstLine="360"/>
-      </w:pPr>
-      <w:bookmarkStart w:id="5" w:name="OLE_LINK58"/>
-      <w:bookmarkStart w:id="6" w:name="OLE_LINK59"/>
+        <w:rPr>
+          <w:lang w:val="ru-RU"/>
+        </w:rPr>
+      </w:pPr>
+      <w:bookmarkStart w:id="4" w:name="OLE_LINK58"/>
+      <w:bookmarkStart w:id="5" w:name="OLE_LINK59"/>
       <w:r>
         <w:rPr>
           <w:lang w:val="ru-RU"/>
@@ -689,45 +712,93 @@
         <w:t>Начиная с 7 голосов, разрешены квинты и октавы в противоположном движении между любыми голосами.</w:t>
       </w:r>
     </w:p>
+    <w:bookmarkEnd w:id="4"/>
     <w:bookmarkEnd w:id="5"/>
+    <w:p>
+      <w:pPr>
+        <w:shd w:val="clear" w:color="auto" w:fill="C5E0B3" w:themeFill="accent6" w:themeFillTint="66"/>
+        <w:ind w:firstLine="360"/>
+        <w:rPr>
+          <w:lang w:val="ru-RU"/>
+        </w:rPr>
+      </w:pPr>
+      <w:r>
+        <w:rPr>
+          <w:lang w:val="ru-RU"/>
+        </w:rPr>
+        <w:t>Начиная с 3 голосов, разрешена чистая квинта сразу после уменьшенной квинты.</w:t>
+      </w:r>
+    </w:p>
+    <w:p>
+      <w:pPr>
+        <w:shd w:val="clear" w:color="auto" w:fill="C5E0B3" w:themeFill="accent6" w:themeFillTint="66"/>
+        <w:ind w:firstLine="360"/>
+        <w:rPr>
+          <w:lang w:val="ru-RU"/>
+        </w:rPr>
+      </w:pPr>
+      <w:bookmarkStart w:id="6" w:name="OLE_LINK66"/>
+      <w:bookmarkStart w:id="7" w:name="OLE_LINK67"/>
+      <w:r>
+        <w:rPr>
+          <w:lang w:val="ru-RU"/>
+        </w:rPr>
+        <w:t>Начиная с 5 голосов квинты и октавы, разделенные одной половинной или двумя четвертными нотами, допускаются, если вторая квинта или октава приходится на слабую долю, без каких-либо дополнительных условий</w:t>
+      </w:r>
+      <w:r>
+        <w:rPr>
+          <w:rStyle w:val="a5"/>
+          <w:lang w:val="ru-RU"/>
+        </w:rPr>
+        <w:footnoteReference w:id="3"/>
+      </w:r>
+      <w:r>
+        <w:rPr>
+          <w:lang w:val="ru-RU"/>
+        </w:rPr>
+        <w:t>.</w:t>
+      </w:r>
+    </w:p>
     <w:bookmarkEnd w:id="6"/>
-    <w:p>
-      <w:pPr>
-        <w:shd w:val="clear" w:color="auto" w:fill="C5E0B3" w:themeFill="accent6" w:themeFillTint="66"/>
-        <w:ind w:firstLine="360"/>
-        <w:rPr>
-          <w:lang w:val="ru-RU"/>
-        </w:rPr>
-      </w:pPr>
-      <w:r>
-        <w:rPr>
-          <w:lang w:val="ru-RU"/>
-        </w:rPr>
-        <w:t>Начиная с 3 голосов, разрешена чистая квинта сразу после уменьшенной квинты.</w:t>
-      </w:r>
-    </w:p>
-    <w:p>
-      <w:pPr>
-        <w:shd w:val="clear" w:color="auto" w:fill="C5E0B3" w:themeFill="accent6" w:themeFillTint="66"/>
-        <w:ind w:firstLine="360"/>
-        <w:rPr>
-          <w:lang w:val="ru-RU"/>
-        </w:rPr>
-      </w:pPr>
-      <w:bookmarkStart w:id="7" w:name="OLE_LINK66"/>
-      <w:bookmarkStart w:id="8" w:name="OLE_LINK67"/>
-      <w:r>
-        <w:rPr>
-          <w:lang w:val="ru-RU"/>
-        </w:rPr>
-        <w:t>Начиная с 5 голосов квинты и октавы, разделенные одной половинной или двумя четвертными нотами, допускаются, если вторая квинта или октава приходится на слабую долю, без каких-либо дополнительных условий</w:t>
-      </w:r>
-      <w:r>
-        <w:rPr>
-          <w:rStyle w:val="a5"/>
-          <w:lang w:val="ru-RU"/>
-        </w:rPr>
-        <w:footnoteReference w:id="3"/>
+    <w:bookmarkEnd w:id="7"/>
+    <w:p>
+      <w:pPr>
+        <w:shd w:val="clear" w:color="auto" w:fill="FFE599" w:themeFill="accent4" w:themeFillTint="66"/>
+        <w:ind w:firstLine="360"/>
+        <w:rPr>
+          <w:lang w:val="ru-RU"/>
+        </w:rPr>
+      </w:pPr>
+      <w:r>
+        <w:rPr>
+          <w:lang w:val="ru-RU"/>
+        </w:rPr>
+        <w:t>Между крайними голосами запрещено двигаться прямо в квинту или октаву.</w:t>
+      </w:r>
+    </w:p>
+    <w:p>
+      <w:pPr>
+        <w:shd w:val="clear" w:color="auto" w:fill="FFE599" w:themeFill="accent4" w:themeFillTint="66"/>
+        <w:ind w:firstLine="360"/>
+        <w:rPr>
+          <w:lang w:val="ru-RU"/>
+        </w:rPr>
+      </w:pPr>
+      <w:bookmarkStart w:id="8" w:name="OLE_LINK74"/>
+      <w:bookmarkStart w:id="9" w:name="OLE_LINK75"/>
+      <w:bookmarkStart w:id="10" w:name="OLE_LINK68"/>
+      <w:bookmarkStart w:id="11" w:name="OLE_LINK69"/>
+      <w:r>
+        <w:rPr>
+          <w:lang w:val="ru-RU"/>
+        </w:rPr>
+        <w:t>Начиная с 3 голосов, разрешено прямое движение в октаву между крайними голосами при условии, что вер</w:t>
+      </w:r>
+      <w:r>
+        <w:rPr>
+          <w:lang w:val="ru-RU"/>
+        </w:rPr>
+        <w:t>хний голос двигается поступенно</w:t>
       </w:r>
       <w:r>
         <w:rPr>
@@ -736,8 +807,6 @@
         <w:t>.</w:t>
       </w:r>
     </w:p>
-    <w:bookmarkEnd w:id="7"/>
-    <w:bookmarkEnd w:id="8"/>
     <w:p>
       <w:pPr>
         <w:shd w:val="clear" w:color="auto" w:fill="FFE599" w:themeFill="accent4" w:themeFillTint="66"/>
@@ -750,52 +819,6 @@
         <w:rPr>
           <w:lang w:val="ru-RU"/>
         </w:rPr>
-        <w:t>Между крайними голосами запрещено двигаться прямо в квинту или октаву.</w:t>
-      </w:r>
-    </w:p>
-    <w:p>
-      <w:pPr>
-        <w:shd w:val="clear" w:color="auto" w:fill="FFE599" w:themeFill="accent4" w:themeFillTint="66"/>
-        <w:ind w:firstLine="360"/>
-        <w:rPr>
-          <w:lang w:val="ru-RU"/>
-        </w:rPr>
-      </w:pPr>
-      <w:bookmarkStart w:id="9" w:name="OLE_LINK74"/>
-      <w:bookmarkStart w:id="10" w:name="OLE_LINK75"/>
-      <w:bookmarkStart w:id="11" w:name="OLE_LINK68"/>
-      <w:bookmarkStart w:id="12" w:name="OLE_LINK69"/>
-      <w:r>
-        <w:rPr>
-          <w:lang w:val="ru-RU"/>
-        </w:rPr>
-        <w:t>Начиная с 3 голосов, разрешено прямое движение в октаву между крайними голосами при условии, что вер</w:t>
-      </w:r>
-      <w:r>
-        <w:rPr>
-          <w:lang w:val="ru-RU"/>
-        </w:rPr>
-        <w:t>хний голос двигается поступенно</w:t>
-      </w:r>
-      <w:r>
-        <w:rPr>
-          <w:lang w:val="ru-RU"/>
-        </w:rPr>
-        <w:t>.</w:t>
-      </w:r>
-    </w:p>
-    <w:p>
-      <w:pPr>
-        <w:shd w:val="clear" w:color="auto" w:fill="FFE599" w:themeFill="accent4" w:themeFillTint="66"/>
-        <w:ind w:firstLine="360"/>
-        <w:rPr>
-          <w:lang w:val="ru-RU"/>
-        </w:rPr>
-      </w:pPr>
-      <w:r>
-        <w:rPr>
-          <w:lang w:val="ru-RU"/>
-        </w:rPr>
         <w:t xml:space="preserve">Начиная с 6 голосов, разрешено прямое движение в квинту и октаву между крайними голосами </w:t>
       </w:r>
       <w:r>
@@ -835,7 +858,15 @@
         <w:rPr>
           <w:lang w:val="ru-RU"/>
         </w:rPr>
-        <w:t xml:space="preserve"> условии, что верхний голос двигается поступенно.</w:t>
+        <w:t xml:space="preserve"> услови</w:t>
+      </w:r>
+      <w:bookmarkStart w:id="12" w:name="_GoBack"/>
+      <w:bookmarkEnd w:id="12"/>
+      <w:r>
+        <w:rPr>
+          <w:lang w:val="ru-RU"/>
+        </w:rPr>
+        <w:t>и, что верхний голос двигается поступенно.</w:t>
       </w:r>
     </w:p>
     <w:p>
@@ -873,7 +904,430 @@
         <w:rPr>
           <w:lang w:val="ru-RU"/>
         </w:rPr>
-        <w:t>при следующих условиях…</w:t>
+        <w:t>при следующих условиях:</w:t>
+      </w:r>
+    </w:p>
+    <w:p>
+      <w:pPr>
+        <w:pStyle w:val="ab"/>
+        <w:numPr>
+          <w:ilvl w:val="0"/>
+          <w:numId w:val="2"/>
+        </w:numPr>
+        <w:shd w:val="clear" w:color="auto" w:fill="FFE599" w:themeFill="accent4" w:themeFillTint="66"/>
+        <w:rPr>
+          <w:lang w:val="ru-RU"/>
+        </w:rPr>
+      </w:pPr>
+      <w:r>
+        <w:rPr>
+          <w:lang w:val="ru-RU"/>
+        </w:rPr>
+        <w:t>Если один из двух голосов двигается поступенно</w:t>
+      </w:r>
+      <w:r>
+        <w:rPr>
+          <w:rStyle w:val="a5"/>
+          <w:lang w:val="ru-RU"/>
+        </w:rPr>
+        <w:footnoteReference w:id="5"/>
+      </w:r>
+      <w:r>
+        <w:rPr>
+          <w:lang w:val="ru-RU"/>
+        </w:rPr>
+        <w:t>:</w:t>
+      </w:r>
+    </w:p>
+    <w:p>
+      <w:pPr>
+        <w:pStyle w:val="ab"/>
+        <w:numPr>
+          <w:ilvl w:val="0"/>
+          <w:numId w:val="2"/>
+        </w:numPr>
+        <w:rPr>
+          <w:lang w:val="ru-RU"/>
+        </w:rPr>
+      </w:pPr>
+      <w:r>
+        <w:rPr>
+          <w:shd w:val="clear" w:color="auto" w:fill="FFE599" w:themeFill="accent4" w:themeFillTint="66"/>
+          <w:lang w:val="ru-RU"/>
+        </w:rPr>
+        <w:t>Даже в случае скачкового движения в обоих голосах, если одна из нот квинты или октавы является частью предыдущей гармонии (общая нота):</w:t>
+      </w:r>
+    </w:p>
+    <w:p>
+      <w:pPr>
+        <w:shd w:val="clear" w:color="auto" w:fill="C5E0B3" w:themeFill="accent6" w:themeFillTint="66"/>
+        <w:ind w:firstLine="360"/>
+        <w:rPr>
+          <w:lang w:val="ru-RU"/>
+        </w:rPr>
+      </w:pPr>
+      <w:r>
+        <w:rPr>
+          <w:lang w:val="ru-RU"/>
+        </w:rPr>
+        <w:t>Начиная с трех голосов, разрешено прямое движение в уменьшенную квинту.</w:t>
+      </w:r>
+    </w:p>
+    <w:p>
+      <w:pPr>
+        <w:shd w:val="clear" w:color="auto" w:fill="C5E0B3" w:themeFill="accent6" w:themeFillTint="66"/>
+        <w:ind w:firstLine="360"/>
+        <w:rPr>
+          <w:lang w:val="ru-RU"/>
+        </w:rPr>
+      </w:pPr>
+      <w:r>
+        <w:rPr>
+          <w:lang w:val="ru-RU"/>
+        </w:rPr>
+        <w:t>Начиная с 6 голосов, разрешено прямое движение в октаву между не крайними голосами скачком в обоих голосах даже без общей ноты.</w:t>
+      </w:r>
+    </w:p>
+    <w:p>
+      <w:pPr>
+        <w:shd w:val="clear" w:color="auto" w:fill="C5E0B3" w:themeFill="accent6" w:themeFillTint="66"/>
+        <w:ind w:firstLine="360"/>
+        <w:rPr>
+          <w:lang w:val="ru-RU"/>
+        </w:rPr>
+      </w:pPr>
+      <w:bookmarkStart w:id="15" w:name="OLE_LINK283"/>
+      <w:bookmarkStart w:id="16" w:name="OLE_LINK284"/>
+      <w:r>
+        <w:rPr>
+          <w:lang w:val="ru-RU"/>
+        </w:rPr>
+        <w:t xml:space="preserve">Большую септиму и малую нону </w:t>
+      </w:r>
+      <w:r>
+        <w:rPr>
+          <w:lang w:val="ru-RU"/>
+        </w:rPr>
+        <w:t>сложно услышать</w:t>
+      </w:r>
+      <w:r>
+        <w:rPr>
+          <w:lang w:val="ru-RU"/>
+        </w:rPr>
+        <w:t>. Они разрешены, если сопровождаются третьим голосом, образующим консонансный гармонический интервал с одной из нот большой септимы или малой ноны.</w:t>
+      </w:r>
+    </w:p>
+    <w:bookmarkEnd w:id="15"/>
+    <w:bookmarkEnd w:id="16"/>
+    <w:p>
+      <w:pPr>
+        <w:shd w:val="clear" w:color="auto" w:fill="C5E0B3" w:themeFill="accent6" w:themeFillTint="66"/>
+        <w:ind w:firstLine="360"/>
+        <w:rPr>
+          <w:lang w:val="ru-RU"/>
+        </w:rPr>
+      </w:pPr>
+      <w:r>
+        <w:rPr>
+          <w:lang w:val="ru-RU"/>
+        </w:rPr>
+        <w:t xml:space="preserve">Запрещено начинать голос с малой секунды, большой септимы или малой ноны, </w:t>
+      </w:r>
+      <w:r>
+        <w:rPr>
+          <w:lang w:val="ru-RU"/>
+        </w:rPr>
+        <w:t>особенно если другой голос не образует консонанс с одной из диссонирующих нот</w:t>
+      </w:r>
+      <w:r>
+        <w:rPr>
+          <w:lang w:val="ru-RU"/>
+        </w:rPr>
+        <w:t>:</w:t>
+      </w:r>
+    </w:p>
+    <w:p>
+      <w:pPr>
+        <w:shd w:val="clear" w:color="auto" w:fill="C5E0B3" w:themeFill="accent6" w:themeFillTint="66"/>
+        <w:ind w:firstLine="360"/>
+        <w:rPr>
+          <w:lang w:val="ru-RU"/>
+        </w:rPr>
+      </w:pPr>
+      <w:bookmarkStart w:id="17" w:name="OLE_LINK79"/>
+      <w:bookmarkStart w:id="18" w:name="OLE_LINK80"/>
+      <w:bookmarkStart w:id="19" w:name="OLE_LINK85"/>
+      <w:r>
+        <w:rPr>
+          <w:lang w:val="ru-RU"/>
+        </w:rPr>
+        <w:t>Начиная с трех голосов, допускаются короткие пересечения между соседними голосами, за исключением первого и последнего тактов.</w:t>
+      </w:r>
+    </w:p>
+    <w:p>
+      <w:pPr>
+        <w:shd w:val="clear" w:color="auto" w:fill="C5E0B3" w:themeFill="accent6" w:themeFillTint="66"/>
+        <w:ind w:firstLine="360"/>
+        <w:rPr>
+          <w:lang w:val="ru-RU"/>
+        </w:rPr>
+      </w:pPr>
+      <w:bookmarkStart w:id="20" w:name="OLE_LINK285"/>
+      <w:bookmarkStart w:id="21" w:name="OLE_LINK286"/>
+      <w:bookmarkEnd w:id="17"/>
+      <w:bookmarkEnd w:id="18"/>
+      <w:bookmarkEnd w:id="19"/>
+      <w:r>
+        <w:rPr>
+          <w:lang w:val="ru-RU"/>
+        </w:rPr>
+        <w:t>Начиная с 5 голосов, допускаются пересечения даже в последнем такте. В первом такте они всегда запрещены.</w:t>
+      </w:r>
+    </w:p>
+    <w:bookmarkEnd w:id="20"/>
+    <w:bookmarkEnd w:id="21"/>
+    <w:p>
+      <w:pPr>
+        <w:shd w:val="clear" w:color="auto" w:fill="C5E0B3" w:themeFill="accent6" w:themeFillTint="66"/>
+        <w:ind w:firstLine="360"/>
+        <w:rPr>
+          <w:lang w:val="ru-RU"/>
+        </w:rPr>
+      </w:pPr>
+      <w:r>
+        <w:rPr>
+          <w:lang w:val="ru-RU"/>
+        </w:rPr>
+        <w:t>Начиная с 5 голосов, унисон допускается на сильную долю на протяжении всего контрапункта</w:t>
+      </w:r>
+      <w:r>
+        <w:footnoteReference w:id="6"/>
+      </w:r>
+      <w:r>
+        <w:rPr>
+          <w:lang w:val="ru-RU"/>
+        </w:rPr>
+        <w:t>.</w:t>
+      </w:r>
+    </w:p>
+    <w:p>
+      <w:pPr>
+        <w:shd w:val="clear" w:color="auto" w:fill="C5E0B3" w:themeFill="accent6" w:themeFillTint="66"/>
+        <w:ind w:firstLine="360"/>
+        <w:rPr>
+          <w:lang w:val="ru-RU"/>
+        </w:rPr>
+      </w:pPr>
+      <w:r>
+        <w:rPr>
+          <w:lang w:val="ru-RU"/>
+        </w:rPr>
+        <w:lastRenderedPageBreak/>
+        <w:t>Начиная с 4 голосов, допускается уменьшенная квинта между басом и верхним голосом</w:t>
+      </w:r>
+      <w:r>
+        <w:rPr>
+          <w:lang w:val="ru-RU"/>
+        </w:rPr>
+        <w:t xml:space="preserve"> </w:t>
+      </w:r>
+      <w:r>
+        <w:rPr>
+          <w:lang w:val="ru-RU"/>
+        </w:rPr>
+        <w:t>исключительно в предпоследнем такте, когда вводный тон задерживается в басу.</w:t>
+      </w:r>
+    </w:p>
+    <w:p>
+      <w:pPr>
+        <w:shd w:val="clear" w:color="auto" w:fill="F7CAAC" w:themeFill="accent2" w:themeFillTint="66"/>
+        <w:ind w:firstLine="360"/>
+        <w:rPr>
+          <w:lang w:val="ru-RU"/>
+        </w:rPr>
+      </w:pPr>
+      <w:r>
+        <w:rPr>
+          <w:lang w:val="ru-RU"/>
+        </w:rPr>
+        <w:t>Чистая кварта, увеличенная кварта и уменьшенная квинта не допускаются между гармоническими нотами голосов, отличных от баса.</w:t>
+      </w:r>
+    </w:p>
+    <w:p>
+      <w:pPr>
+        <w:shd w:val="clear" w:color="auto" w:fill="C5E0B3" w:themeFill="accent6" w:themeFillTint="66"/>
+        <w:ind w:firstLine="360"/>
+        <w:rPr>
+          <w:lang w:val="ru-RU"/>
+        </w:rPr>
+      </w:pPr>
+      <w:r>
+        <w:rPr>
+          <w:lang w:val="ru-RU"/>
+        </w:rPr>
+        <w:t>Вводный тон в контрапункте также можно удваивать, как и другие звуки тональности</w:t>
+      </w:r>
+      <w:r>
+        <w:rPr>
+          <w:rStyle w:val="a5"/>
+          <w:lang w:val="ru-RU"/>
+        </w:rPr>
+        <w:footnoteReference w:id="7"/>
+      </w:r>
+      <w:r>
+        <w:rPr>
+          <w:lang w:val="ru-RU"/>
+        </w:rPr>
+        <w:t>.</w:t>
+      </w:r>
+    </w:p>
+    <w:p>
+      <w:pPr>
+        <w:shd w:val="clear" w:color="auto" w:fill="C5E0B3" w:themeFill="accent6" w:themeFillTint="66"/>
+        <w:ind w:firstLine="360"/>
+        <w:rPr>
+          <w:lang w:val="ru-RU"/>
+        </w:rPr>
+      </w:pPr>
+      <w:r>
+        <w:rPr>
+          <w:lang w:val="ru-RU"/>
+        </w:rPr>
+        <w:t>Начиная с четырех голосов, допускается уменьшенный аккорд в основном виде – только в предпоследнем такте, когда вводный тон задерживается в басу.</w:t>
+      </w:r>
+    </w:p>
+    <w:p>
+      <w:pPr>
+        <w:shd w:val="clear" w:color="auto" w:fill="C5E0B3" w:themeFill="accent6" w:themeFillTint="66"/>
+        <w:ind w:firstLine="360"/>
+        <w:rPr>
+          <w:lang w:val="ru-RU"/>
+        </w:rPr>
+      </w:pPr>
+      <w:r>
+        <w:rPr>
+          <w:lang w:val="ru-RU"/>
+        </w:rPr>
+        <w:t xml:space="preserve">В двух голосах контрапункт обязательно начинается с </w:t>
+      </w:r>
+      <w:r>
+        <w:t>I</w:t>
+      </w:r>
+      <w:r>
+        <w:rPr>
+          <w:lang w:val="ru-RU"/>
+        </w:rPr>
+        <w:t xml:space="preserve"> или </w:t>
+      </w:r>
+      <w:r>
+        <w:t>V</w:t>
+      </w:r>
+      <w:r>
+        <w:rPr>
+          <w:lang w:val="ru-RU"/>
+        </w:rPr>
+        <w:t xml:space="preserve"> ступени</w:t>
+      </w:r>
+      <w:r>
+        <w:rPr>
+          <w:lang w:val="ru-RU"/>
+        </w:rPr>
+        <w:t xml:space="preserve">, а заканчивается обязательно </w:t>
+      </w:r>
+      <w:r>
+        <w:t>I</w:t>
+      </w:r>
+      <w:r>
+        <w:rPr>
+          <w:lang w:val="ru-RU"/>
+        </w:rPr>
+        <w:t xml:space="preserve"> </w:t>
+      </w:r>
+      <w:r>
+        <w:rPr>
+          <w:lang w:val="ru-RU"/>
+        </w:rPr>
+        <w:t xml:space="preserve">ступенью. В трех голосах, если голос начинается с половинной и четвертной ноты, эта нота обязательно должна быть </w:t>
+      </w:r>
+      <w:r>
+        <w:t>I</w:t>
+      </w:r>
+      <w:r>
+        <w:rPr>
+          <w:lang w:val="ru-RU"/>
+        </w:rPr>
+        <w:t xml:space="preserve"> </w:t>
+      </w:r>
+      <w:r>
+        <w:rPr>
+          <w:lang w:val="ru-RU"/>
+        </w:rPr>
+        <w:t xml:space="preserve">или </w:t>
+      </w:r>
+      <w:r>
+        <w:t>V</w:t>
+      </w:r>
+      <w:r>
+        <w:rPr>
+          <w:lang w:val="ru-RU"/>
+        </w:rPr>
+        <w:t xml:space="preserve"> </w:t>
+      </w:r>
+      <w:r>
+        <w:rPr>
+          <w:lang w:val="ru-RU"/>
+        </w:rPr>
+        <w:t>ступенью.</w:t>
+      </w:r>
+    </w:p>
+    <w:p>
+      <w:pPr>
+        <w:shd w:val="clear" w:color="auto" w:fill="C5E0B3" w:themeFill="accent6" w:themeFillTint="66"/>
+        <w:ind w:firstLine="360"/>
+        <w:rPr>
+          <w:lang w:val="ru-RU"/>
+        </w:rPr>
+      </w:pPr>
+      <w:r>
+        <w:rPr>
+          <w:lang w:val="ru-RU"/>
+        </w:rPr>
+        <w:t>Начиная с трех голосов нужно стремиться использовать все звуки аккорда для насыщенного звучания (избегать неполных аккордов) на сильное время каждого такта</w:t>
+      </w:r>
+      <w:r>
+        <w:rPr>
+          <w:lang w:val="ru-RU"/>
+        </w:rPr>
+        <w:t>.</w:t>
+      </w:r>
+    </w:p>
+    <w:p>
+      <w:pPr>
+        <w:shd w:val="clear" w:color="auto" w:fill="C5E0B3" w:themeFill="accent6" w:themeFillTint="66"/>
+        <w:ind w:firstLine="360"/>
+        <w:rPr>
+          <w:lang w:val="ru-RU"/>
+        </w:rPr>
+      </w:pPr>
+      <w:r>
+        <w:rPr>
+          <w:lang w:val="ru-RU"/>
+        </w:rPr>
+        <w:t xml:space="preserve">В остальных тактах (не первом и не последнем) допускаются неполные аккорды в трех </w:t>
+      </w:r>
+      <w:proofErr w:type="gramStart"/>
+      <w:r>
+        <w:rPr>
+          <w:lang w:val="ru-RU"/>
+        </w:rPr>
+        <w:t>голосах  в</w:t>
+      </w:r>
+      <w:proofErr w:type="gramEnd"/>
+      <w:r>
+        <w:rPr>
+          <w:lang w:val="ru-RU"/>
+        </w:rPr>
+        <w:t xml:space="preserve"> следующих условиях…</w:t>
       </w:r>
     </w:p>
     <w:p>
@@ -885,174 +1339,100 @@
           <w:lang w:val="ru-RU"/>
         </w:rPr>
       </w:pPr>
-      <w:bookmarkStart w:id="15" w:name="OLE_LINK275"/>
-      <w:bookmarkStart w:id="16" w:name="OLE_LINK276"/>
-      <w:r>
-        <w:rPr>
-          <w:lang w:val="ru-RU"/>
-        </w:rPr>
-        <w:t>Если один из двух голосов двигается поступенно</w:t>
-      </w:r>
-      <w:r>
-        <w:rPr>
-          <w:rStyle w:val="a5"/>
-          <w:lang w:val="ru-RU"/>
-        </w:rPr>
-        <w:footnoteReference w:id="5"/>
-      </w:r>
-      <w:r>
-        <w:rPr>
-          <w:lang w:val="ru-RU"/>
-        </w:rPr>
-        <w:t>:</w:t>
-      </w:r>
-    </w:p>
-    <w:bookmarkEnd w:id="15"/>
-    <w:bookmarkEnd w:id="16"/>
-    <w:p>
-      <w:pPr>
-        <w:shd w:val="clear" w:color="auto" w:fill="C5E0B3" w:themeFill="accent6" w:themeFillTint="66"/>
-        <w:ind w:firstLine="360"/>
-        <w:rPr>
-          <w:lang w:val="ru-RU"/>
-        </w:rPr>
-      </w:pPr>
-      <w:r>
-        <w:rPr>
-          <w:lang w:val="ru-RU"/>
-        </w:rPr>
-        <w:t>Начиная с трех голосов, разрешено прямое движение в уменьшенную квинту.</w:t>
-      </w:r>
-    </w:p>
-    <w:p>
-      <w:pPr>
-        <w:shd w:val="clear" w:color="auto" w:fill="C5E0B3" w:themeFill="accent6" w:themeFillTint="66"/>
-        <w:ind w:firstLine="360"/>
-        <w:rPr>
-          <w:lang w:val="ru-RU"/>
-        </w:rPr>
-      </w:pPr>
-      <w:r>
-        <w:rPr>
-          <w:lang w:val="ru-RU"/>
-        </w:rPr>
-        <w:t>Начиная с 6 голосов, разрешено прямое движение в октаву между не крайними голосами скачком в обоих голосах даже без общей ноты.</w:t>
-      </w:r>
-    </w:p>
-    <w:p>
-      <w:pPr>
-        <w:shd w:val="clear" w:color="auto" w:fill="C5E0B3" w:themeFill="accent6" w:themeFillTint="66"/>
-        <w:ind w:firstLine="360"/>
-        <w:rPr>
-          <w:lang w:val="ru-RU"/>
-        </w:rPr>
-      </w:pPr>
-      <w:bookmarkStart w:id="17" w:name="OLE_LINK283"/>
-      <w:bookmarkStart w:id="18" w:name="OLE_LINK284"/>
-      <w:r>
-        <w:rPr>
-          <w:lang w:val="ru-RU"/>
-        </w:rPr>
-        <w:t xml:space="preserve">Большую септиму и малую нону </w:t>
-      </w:r>
-      <w:r>
-        <w:rPr>
-          <w:lang w:val="ru-RU"/>
-        </w:rPr>
-        <w:t>сложно услышать</w:t>
-      </w:r>
-      <w:r>
-        <w:rPr>
-          <w:lang w:val="ru-RU"/>
-        </w:rPr>
-        <w:t>. Они разрешены, если сопровождаются третьим голосом, образующим консонансный гармонический интервал с одной из нот большой септимы или малой ноны.</w:t>
-      </w:r>
-    </w:p>
-    <w:bookmarkEnd w:id="17"/>
-    <w:bookmarkEnd w:id="18"/>
-    <w:p>
-      <w:pPr>
-        <w:shd w:val="clear" w:color="auto" w:fill="C5E0B3" w:themeFill="accent6" w:themeFillTint="66"/>
-        <w:ind w:firstLine="360"/>
-        <w:rPr>
-          <w:lang w:val="ru-RU"/>
-        </w:rPr>
-      </w:pPr>
-      <w:r>
-        <w:rPr>
-          <w:lang w:val="ru-RU"/>
-        </w:rPr>
-        <w:t xml:space="preserve">Запрещено начинать голос с малой секунды, большой септимы или малой ноны, </w:t>
-      </w:r>
-      <w:r>
-        <w:rPr>
-          <w:lang w:val="ru-RU"/>
-        </w:rPr>
-        <w:t>особенно если другой голос не образует консонанс с одной из диссонирующих нот</w:t>
-      </w:r>
-      <w:r>
-        <w:rPr>
-          <w:lang w:val="ru-RU"/>
-        </w:rPr>
-        <w:t>:</w:t>
-      </w:r>
-    </w:p>
-    <w:p>
-      <w:pPr>
-        <w:shd w:val="clear" w:color="auto" w:fill="C5E0B3" w:themeFill="accent6" w:themeFillTint="66"/>
-        <w:ind w:firstLine="360"/>
-        <w:rPr>
-          <w:lang w:val="ru-RU"/>
-        </w:rPr>
-      </w:pPr>
-      <w:bookmarkStart w:id="19" w:name="OLE_LINK79"/>
-      <w:bookmarkStart w:id="20" w:name="OLE_LINK80"/>
-      <w:bookmarkStart w:id="21" w:name="OLE_LINK85"/>
-      <w:r>
-        <w:rPr>
-          <w:lang w:val="ru-RU"/>
-        </w:rPr>
-        <w:t>Начиная с трех голосов, допускаются короткие пересечения между соседними голосами, за исключением первого и последнего тактов.</w:t>
-      </w:r>
-    </w:p>
-    <w:p>
-      <w:pPr>
-        <w:shd w:val="clear" w:color="auto" w:fill="C5E0B3" w:themeFill="accent6" w:themeFillTint="66"/>
-        <w:ind w:firstLine="360"/>
-        <w:rPr>
-          <w:lang w:val="ru-RU"/>
-        </w:rPr>
-      </w:pPr>
-      <w:bookmarkStart w:id="22" w:name="OLE_LINK285"/>
-      <w:bookmarkStart w:id="23" w:name="OLE_LINK286"/>
-      <w:bookmarkEnd w:id="19"/>
-      <w:bookmarkEnd w:id="20"/>
-      <w:bookmarkEnd w:id="21"/>
-      <w:r>
-        <w:rPr>
-          <w:lang w:val="ru-RU"/>
-        </w:rPr>
-        <w:t>Начиная с 5 голосов, допускаются пересечения даже в последнем такте. В первом такте они всегда запрещены.</w:t>
-      </w:r>
-    </w:p>
-    <w:bookmarkEnd w:id="22"/>
-    <w:bookmarkEnd w:id="23"/>
-    <w:p>
-      <w:pPr>
-        <w:shd w:val="clear" w:color="auto" w:fill="C5E0B3" w:themeFill="accent6" w:themeFillTint="66"/>
-        <w:ind w:firstLine="360"/>
-        <w:rPr>
-          <w:lang w:val="ru-RU"/>
-        </w:rPr>
-      </w:pPr>
-      <w:r>
-        <w:rPr>
-          <w:lang w:val="ru-RU"/>
-        </w:rPr>
-        <w:t>Начиная с 5 голосов, унисон допускается на сильную долю на протяжении всего контрапункта</w:t>
-      </w:r>
-      <w:r>
-        <w:footnoteReference w:id="6"/>
+      <w:r>
+        <w:rPr>
+          <w:lang w:val="ru-RU"/>
+        </w:rPr>
+        <w:t>Начиная с 5 голосов, задержание может быть подготовлено целой нотой.</w:t>
+      </w:r>
+    </w:p>
+    <w:p>
+      <w:pPr>
+        <w:shd w:val="clear" w:color="auto" w:fill="FFE599" w:themeFill="accent4" w:themeFillTint="66"/>
+        <w:ind w:firstLine="360"/>
+        <w:rPr>
+          <w:lang w:val="ru-RU"/>
+        </w:rPr>
+      </w:pPr>
+      <w:r>
+        <w:rPr>
+          <w:lang w:val="ru-RU"/>
+        </w:rPr>
+        <w:t xml:space="preserve">Начиная с 4 голосов </w:t>
+      </w:r>
+      <w:proofErr w:type="gramStart"/>
+      <w:r>
+        <w:rPr>
+          <w:lang w:val="ru-RU"/>
+        </w:rPr>
+        <w:t>задерживающая</w:t>
+      </w:r>
+      <w:proofErr w:type="gramEnd"/>
+      <w:r>
+        <w:rPr>
+          <w:lang w:val="ru-RU"/>
+        </w:rPr>
+        <w:t xml:space="preserve"> нота может звучать одновременно с </w:t>
+      </w:r>
+      <w:r>
+        <w:rPr>
+          <w:lang w:val="ru-RU"/>
+        </w:rPr>
+        <w:t>задерживаемой</w:t>
+      </w:r>
+      <w:r>
+        <w:rPr>
+          <w:lang w:val="ru-RU"/>
+        </w:rPr>
+        <w:t xml:space="preserve">, </w:t>
+      </w:r>
+      <w:r>
+        <w:rPr>
+          <w:lang w:val="ru-RU"/>
+        </w:rPr>
+        <w:t>если</w:t>
+      </w:r>
+      <w:r>
+        <w:rPr>
+          <w:lang w:val="ru-RU"/>
+        </w:rPr>
+        <w:t xml:space="preserve"> </w:t>
+      </w:r>
+      <w:r>
+        <w:rPr>
+          <w:lang w:val="ru-RU"/>
+        </w:rPr>
+        <w:t xml:space="preserve">задерживаемая нота </w:t>
+      </w:r>
+      <w:r>
+        <w:rPr>
+          <w:lang w:val="ru-RU"/>
+        </w:rPr>
+        <w:t xml:space="preserve">размещается не в </w:t>
+      </w:r>
+      <w:r>
+        <w:rPr>
+          <w:lang w:val="ru-RU"/>
+        </w:rPr>
+        <w:t>одном из крайних голосах</w:t>
+      </w:r>
+      <w:r>
+        <w:rPr>
+          <w:lang w:val="ru-RU"/>
+        </w:rPr>
+        <w:t xml:space="preserve">, и </w:t>
+      </w:r>
+      <w:r>
+        <w:rPr>
+          <w:lang w:val="ru-RU"/>
+        </w:rPr>
+        <w:t xml:space="preserve">при этом </w:t>
+      </w:r>
+      <w:r>
+        <w:rPr>
+          <w:lang w:val="ru-RU"/>
+        </w:rPr>
+        <w:t>голоса двигаются противоположно и поступенно</w:t>
       </w:r>
       <w:r>
         <w:rPr>
@@ -1063,331 +1443,16 @@
     </w:p>
     <w:p>
       <w:pPr>
-        <w:shd w:val="clear" w:color="auto" w:fill="C5E0B3" w:themeFill="accent6" w:themeFillTint="66"/>
-        <w:ind w:firstLine="360"/>
-        <w:rPr>
-          <w:lang w:val="ru-RU"/>
-        </w:rPr>
-      </w:pPr>
-      <w:r>
-        <w:rPr>
-          <w:lang w:val="ru-RU"/>
-        </w:rPr>
-        <w:t>Начиная с 4 голосов, допускается уменьшенная квинта между басом и верхним голосом</w:t>
-      </w:r>
-      <w:r>
-        <w:rPr>
-          <w:lang w:val="ru-RU"/>
-        </w:rPr>
-        <w:t xml:space="preserve"> </w:t>
-      </w:r>
-      <w:r>
-        <w:rPr>
-          <w:lang w:val="ru-RU"/>
-        </w:rPr>
-        <w:t>исключительно в предпоследнем такте, когда вводный тон задерживается в басу.</w:t>
-      </w:r>
-    </w:p>
-    <w:p>
-      <w:pPr>
-        <w:shd w:val="clear" w:color="auto" w:fill="F7CAAC" w:themeFill="accent2" w:themeFillTint="66"/>
-        <w:ind w:firstLine="360"/>
-        <w:rPr>
-          <w:lang w:val="ru-RU"/>
-        </w:rPr>
-      </w:pPr>
-      <w:r>
-        <w:rPr>
-          <w:lang w:val="ru-RU"/>
-        </w:rPr>
-        <w:lastRenderedPageBreak/>
-        <w:t>Чистая кварта, увеличенная кварта и уменьшенная квинта не допускаются между гармоническими нотами голосов, отличных от баса.</w:t>
-      </w:r>
-    </w:p>
-    <w:p>
-      <w:pPr>
-        <w:shd w:val="clear" w:color="auto" w:fill="C5E0B3" w:themeFill="accent6" w:themeFillTint="66"/>
-        <w:ind w:firstLine="360"/>
-        <w:rPr>
-          <w:lang w:val="ru-RU"/>
-        </w:rPr>
-      </w:pPr>
-      <w:r>
-        <w:rPr>
-          <w:lang w:val="ru-RU"/>
-        </w:rPr>
-        <w:t>Вводный тон в контрапункте также можно удваивать, как и другие звуки тональности</w:t>
-      </w:r>
-      <w:r>
-        <w:rPr>
-          <w:rStyle w:val="a5"/>
-          <w:lang w:val="ru-RU"/>
-        </w:rPr>
-        <w:footnoteReference w:id="7"/>
-      </w:r>
-      <w:r>
-        <w:rPr>
-          <w:lang w:val="ru-RU"/>
-        </w:rPr>
-        <w:t>.</w:t>
-      </w:r>
-    </w:p>
-    <w:p>
-      <w:pPr>
-        <w:shd w:val="clear" w:color="auto" w:fill="C5E0B3" w:themeFill="accent6" w:themeFillTint="66"/>
-        <w:ind w:firstLine="360"/>
-        <w:rPr>
-          <w:lang w:val="ru-RU"/>
-        </w:rPr>
-      </w:pPr>
-      <w:r>
-        <w:rPr>
-          <w:lang w:val="ru-RU"/>
-        </w:rPr>
-        <w:t>Начиная с четырех голосов, допускается уменьшенный аккорд в основном виде – только в предпоследнем такте, когда вводный тон задерживается в басу.</w:t>
-      </w:r>
-    </w:p>
-    <w:p>
-      <w:pPr>
-        <w:shd w:val="clear" w:color="auto" w:fill="C5E0B3" w:themeFill="accent6" w:themeFillTint="66"/>
-        <w:ind w:firstLine="360"/>
-        <w:rPr>
-          <w:lang w:val="ru-RU"/>
-        </w:rPr>
-      </w:pPr>
-      <w:r>
-        <w:rPr>
-          <w:lang w:val="ru-RU"/>
-        </w:rPr>
-        <w:t xml:space="preserve">В двух голосах контрапункт обязательно начинается с </w:t>
-      </w:r>
-      <w:r>
-        <w:t>I</w:t>
-      </w:r>
-      <w:r>
-        <w:rPr>
-          <w:lang w:val="ru-RU"/>
-        </w:rPr>
-        <w:t xml:space="preserve"> или </w:t>
-      </w:r>
-      <w:r>
-        <w:t>V</w:t>
-      </w:r>
-      <w:r>
-        <w:rPr>
-          <w:lang w:val="ru-RU"/>
-        </w:rPr>
-        <w:t xml:space="preserve"> ступени</w:t>
-      </w:r>
-      <w:r>
-        <w:rPr>
-          <w:lang w:val="ru-RU"/>
-        </w:rPr>
-        <w:t xml:space="preserve">, а заканчивается обязательно </w:t>
-      </w:r>
-      <w:r>
-        <w:t>I</w:t>
-      </w:r>
-      <w:r>
-        <w:rPr>
-          <w:lang w:val="ru-RU"/>
-        </w:rPr>
-        <w:t xml:space="preserve"> </w:t>
-      </w:r>
-      <w:r>
-        <w:rPr>
-          <w:lang w:val="ru-RU"/>
-        </w:rPr>
-        <w:t xml:space="preserve">ступенью. В трех голосах, если голос начинается с половинной и четвертной ноты, эта нота обязательно должна быть </w:t>
-      </w:r>
-      <w:r>
-        <w:t>I</w:t>
-      </w:r>
-      <w:r>
-        <w:rPr>
-          <w:lang w:val="ru-RU"/>
-        </w:rPr>
-        <w:t xml:space="preserve"> </w:t>
-      </w:r>
-      <w:r>
-        <w:rPr>
-          <w:lang w:val="ru-RU"/>
-        </w:rPr>
-        <w:t xml:space="preserve">или </w:t>
-      </w:r>
-      <w:r>
-        <w:t>V</w:t>
-      </w:r>
-      <w:r>
-        <w:rPr>
-          <w:lang w:val="ru-RU"/>
-        </w:rPr>
-        <w:t xml:space="preserve"> </w:t>
-      </w:r>
-      <w:r>
-        <w:rPr>
-          <w:lang w:val="ru-RU"/>
-        </w:rPr>
-        <w:t>ступенью.</w:t>
-      </w:r>
-    </w:p>
-    <w:p>
-      <w:pPr>
-        <w:shd w:val="clear" w:color="auto" w:fill="C5E0B3" w:themeFill="accent6" w:themeFillTint="66"/>
-        <w:ind w:firstLine="360"/>
-        <w:rPr>
-          <w:lang w:val="ru-RU"/>
-        </w:rPr>
-      </w:pPr>
-      <w:r>
-        <w:rPr>
-          <w:lang w:val="ru-RU"/>
-        </w:rPr>
-        <w:t>Начиная с трех голосов нужно стремиться использовать все звуки аккорда для насыщенного звучания (избегать неполных аккордов) на сильное время каждого такта</w:t>
-      </w:r>
-      <w:r>
-        <w:rPr>
-          <w:lang w:val="ru-RU"/>
-        </w:rPr>
-        <w:t>.</w:t>
-      </w:r>
-    </w:p>
-    <w:p>
-      <w:pPr>
-        <w:shd w:val="clear" w:color="auto" w:fill="C5E0B3" w:themeFill="accent6" w:themeFillTint="66"/>
-        <w:ind w:firstLine="360"/>
-        <w:rPr>
-          <w:lang w:val="ru-RU"/>
-        </w:rPr>
-      </w:pPr>
-      <w:r>
-        <w:rPr>
-          <w:lang w:val="ru-RU"/>
-        </w:rPr>
-        <w:t>В остальных тактах (не первом и не последнем) допускаются неполные аккорды в трех голосах  в следующих условиях…</w:t>
-      </w:r>
-    </w:p>
-    <w:p>
-      <w:pPr>
-        <w:pStyle w:val="ab"/>
-        <w:shd w:val="clear" w:color="auto" w:fill="C5E0B3" w:themeFill="accent6" w:themeFillTint="66"/>
-        <w:ind w:left="360"/>
-        <w:rPr>
-          <w:lang w:val="ru-RU"/>
-        </w:rPr>
-      </w:pPr>
-      <w:r>
-        <w:rPr>
-          <w:lang w:val="ru-RU"/>
-        </w:rPr>
-        <w:t>Начиная с 5 голосов, задержание может быть подготовлено целой нотой.</w:t>
-      </w:r>
-    </w:p>
-    <w:p>
-      <w:pPr>
-        <w:shd w:val="clear" w:color="auto" w:fill="FFE599" w:themeFill="accent4" w:themeFillTint="66"/>
-        <w:ind w:firstLine="360"/>
-        <w:rPr>
-          <w:lang w:val="ru-RU"/>
-        </w:rPr>
-      </w:pPr>
-      <w:r>
-        <w:rPr>
-          <w:lang w:val="ru-RU"/>
-        </w:rPr>
-        <w:t xml:space="preserve">Начиная с 4 голосов </w:t>
-      </w:r>
-      <w:r>
-        <w:rPr>
-          <w:lang w:val="ru-RU"/>
-        </w:rPr>
-        <w:t>задерживающая</w:t>
-      </w:r>
-      <w:r>
-        <w:rPr>
-          <w:lang w:val="ru-RU"/>
-        </w:rPr>
-        <w:t xml:space="preserve"> нота может звучать одновременно с </w:t>
-      </w:r>
-      <w:r>
-        <w:rPr>
-          <w:lang w:val="ru-RU"/>
-        </w:rPr>
-        <w:t>задерживаемой</w:t>
-      </w:r>
-      <w:r>
-        <w:rPr>
-          <w:lang w:val="ru-RU"/>
-        </w:rPr>
-        <w:t xml:space="preserve">, </w:t>
-      </w:r>
-      <w:r>
-        <w:rPr>
-          <w:lang w:val="ru-RU"/>
-        </w:rPr>
-        <w:t>если</w:t>
-      </w:r>
-      <w:r>
-        <w:rPr>
-          <w:lang w:val="ru-RU"/>
-        </w:rPr>
-        <w:t xml:space="preserve"> </w:t>
-      </w:r>
-      <w:r>
-        <w:rPr>
-          <w:lang w:val="ru-RU"/>
-        </w:rPr>
-        <w:t xml:space="preserve">задерживаемая нота </w:t>
-      </w:r>
-      <w:r>
-        <w:rPr>
-          <w:lang w:val="ru-RU"/>
-        </w:rPr>
-        <w:t xml:space="preserve">размещается не в </w:t>
-      </w:r>
-      <w:r>
-        <w:rPr>
-          <w:lang w:val="ru-RU"/>
-        </w:rPr>
-        <w:t>одном из крайних голосах</w:t>
-      </w:r>
-      <w:r>
-        <w:rPr>
-          <w:lang w:val="ru-RU"/>
-        </w:rPr>
-        <w:t xml:space="preserve">, и </w:t>
-      </w:r>
-      <w:r>
-        <w:rPr>
-          <w:lang w:val="ru-RU"/>
-        </w:rPr>
-        <w:t xml:space="preserve">при этом </w:t>
-      </w:r>
-      <w:r>
-        <w:rPr>
-          <w:lang w:val="ru-RU"/>
-        </w:rPr>
-        <w:t>голоса двигаются противоположно и поступенно</w:t>
-      </w:r>
-      <w:r>
-        <w:rPr>
-          <w:lang w:val="ru-RU"/>
-        </w:rPr>
-        <w:t>.</w:t>
-      </w:r>
-    </w:p>
-    <w:p>
-      <w:pPr>
-        <w:ind w:firstLine="360"/>
-        <w:rPr>
-          <w:lang w:val="ru-RU"/>
-        </w:rPr>
-      </w:pPr>
-    </w:p>
+        <w:ind w:firstLine="360"/>
+        <w:rPr>
+          <w:lang w:val="ru-RU"/>
+        </w:rPr>
+      </w:pPr>
+    </w:p>
+    <w:bookmarkEnd w:id="8"/>
     <w:bookmarkEnd w:id="9"/>
     <w:bookmarkEnd w:id="10"/>
     <w:bookmarkEnd w:id="11"/>
-    <w:bookmarkEnd w:id="12"/>
     <w:p>
       <w:pPr>
         <w:ind w:firstLine="360"/>
@@ -1485,7 +1550,21 @@
         <w:rPr>
           <w:lang w:val="ru-RU"/>
         </w:rPr>
-        <w:t>Начиная с 5 голосов целая нота может быть залигована с более короткой нотой.</w:t>
+        <w:t xml:space="preserve">Начиная с 5 голосов целая нота может быть </w:t>
+      </w:r>
+      <w:proofErr w:type="spellStart"/>
+      <w:r>
+        <w:rPr>
+          <w:lang w:val="ru-RU"/>
+        </w:rPr>
+        <w:t>залигована</w:t>
+      </w:r>
+      <w:proofErr w:type="spellEnd"/>
+      <w:r>
+        <w:rPr>
+          <w:lang w:val="ru-RU"/>
+        </w:rPr>
+        <w:t xml:space="preserve"> с более короткой нотой.</w:t>
       </w:r>
     </w:p>
   </w:footnote>
@@ -1700,14 +1779,17 @@
         <w:rPr>
           <w:lang w:val="ru-RU"/>
         </w:rPr>
-        <w:t>, а также прямого движения в окта</w:t>
-      </w:r>
-      <w:r>
-        <w:rPr>
-          <w:lang w:val="ru-RU"/>
-        </w:rPr>
-        <w:t>ву вниз (независимо от ступени).</w:t>
-      </w:r>
+        <w:t>, а также прямого движения в октаву вниз (независимо от ступени):</w:t>
+      </w:r>
+    </w:p>
+    <w:p>
+      <w:pPr>
+        <w:pStyle w:val="a3"/>
+        <w:jc w:val="center"/>
+        <w:rPr>
+          <w:lang w:val="ru-RU"/>
+        </w:rPr>
+      </w:pPr>
     </w:p>
   </w:footnote>
   <w:footnote w:id="6">

</xml_diff>